<commit_message>
Some tests BzhCh & ET
</commit_message>
<xml_diff>
--- a/5sem/OS/Lab3/Ответы.docx
+++ b/5sem/OS/Lab3/Ответы.docx
@@ -17,8 +17,6 @@
           <w:szCs w:val="28"/>
         </w:rPr>
       </w:pPr>
-      <w:bookmarkStart w:id="0" w:name="_GoBack"/>
-      <w:bookmarkEnd w:id="0"/>
       <w:r>
         <w:rPr>
           <w:rFonts w:ascii="Times New Roman" w:hAnsi="Times New Roman" w:cs="Times New Roman"/>
@@ -3655,8 +3653,10 @@
           <w:sz w:val="28"/>
           <w:szCs w:val="28"/>
         </w:rPr>
-        <w:t>Совокупность взаимосвязанных системных ресурсов, расположенных в адресном пространстве, в контексте которой организуется выполнение потоков. Если компьютерная программа сама по себе — лишь пассивная последовательность инструкций, то процесс — непосредственное выполнение этих инструкций.</w:t>
-      </w:r>
+        <w:t xml:space="preserve">Совокупность взаимосвязанных системных ресурсов, расположенных в адресном пространстве, в контексте которой организуется выполнение потоков. </w:t>
+      </w:r>
+      <w:bookmarkStart w:id="0" w:name="_GoBack"/>
+      <w:bookmarkEnd w:id="0"/>
     </w:p>
     <w:p>
       <w:pPr>
@@ -3978,7 +3978,6 @@
           <w:sz w:val="28"/>
           <w:szCs w:val="28"/>
         </w:rPr>
-        <w:lastRenderedPageBreak/>
         <w:t>При запуске OS некоторые процессы загружаются и стартуют автоматически (</w:t>
       </w:r>
       <w:r>

</xml_diff>